<commit_message>
update reports format & remove uneccessary codes
</commit_message>
<xml_diff>
--- a/P1S945_01.docx
+++ b/P1S945_01.docx
@@ -1,87 +1,1728 @@
 
 <file path=word/document.xml><?xml version="1.0" encoding="utf-8"?>
 <w:document xmlns:wpc="http://schemas.microsoft.com/office/word/2010/wordprocessingCanvas" xmlns:cx="http://schemas.microsoft.com/office/drawing/2014/chartex" xmlns:cx1="http://schemas.microsoft.com/office/drawing/2015/9/8/chartex" xmlns:mc="http://schemas.openxmlformats.org/markup-compatibility/2006" xmlns:o="urn:schemas-microsoft-com:office:office" xmlns:r="http://schemas.openxmlformats.org/officeDocument/2006/relationships" xmlns:m="http://schemas.openxmlformats.org/officeDocument/2006/math" xmlns:v="urn:schemas-microsoft-com:vml" xmlns:wp14="http://schemas.microsoft.com/office/word/2010/wordprocessingDrawing" xmlns:wp="http://schemas.openxmlformats.org/drawingml/2006/wordprocessingDrawing" xmlns:w10="urn:schemas-microsoft-com:office:word" xmlns:w="http://schemas.openxmlformats.org/wordprocessingml/2006/main" xmlns:w14="http://schemas.microsoft.com/office/word/2010/wordml" xmlns:w15="http://schemas.microsoft.com/office/word/2012/wordml" xmlns:w16se="http://schemas.microsoft.com/office/word/2015/wordml/symex" xmlns:wpg="http://schemas.microsoft.com/office/word/2010/wordprocessingGroup" xmlns:wpi="http://schemas.microsoft.com/office/word/2010/wordprocessingInk" xmlns:wne="http://schemas.microsoft.com/office/word/2006/wordml" xmlns:wps="http://schemas.microsoft.com/office/word/2010/wordprocessingShape" mc:Ignorable="w14 w15 w16se wp14">
+  <w:background w:color="FFD966" w:themeColor="accent4" w:themeTint="99">
+    <v:background id="_x0000_s1025" o:bwmode="white" fillcolor="#ffd966 [1943]" o:targetscreensize="1024,768">
+      <v:fill color2="#f39" angle="-135" type="gradient"/>
+    </v:background>
+  </w:background>
   <w:body>
     <w:p>
       <w:r>
-        <w:t xml:space="preserve">My name is </w:t>
+        <w:rPr>
+          <w:noProof/>
+          <w:lang w:bidi="km-KH"/>
+        </w:rPr>
+        <mc:AlternateContent>
+          <mc:Choice Requires="wps">
+            <w:drawing>
+              <wp:anchor distT="0" distB="0" distL="114300" distR="114300" simplePos="0" relativeHeight="251664384" behindDoc="0" locked="0" layoutInCell="1" allowOverlap="1" wp14:anchorId="23FE568C" wp14:editId="6F4AF792">
+                <wp:simplePos x="0" y="0"/>
+                <wp:positionH relativeFrom="column">
+                  <wp:posOffset>2066925</wp:posOffset>
+                </wp:positionH>
+                <wp:positionV relativeFrom="paragraph">
+                  <wp:posOffset>209550</wp:posOffset>
+                </wp:positionV>
+                <wp:extent cx="1743075" cy="542925"/>
+                <wp:effectExtent l="0" t="0" r="0" b="9525"/>
+                <wp:wrapNone/>
+                <wp:docPr id="4" name="Text Box 4"/>
+                <wp:cNvGraphicFramePr/>
+                <a:graphic xmlns:a="http://schemas.openxmlformats.org/drawingml/2006/main">
+                  <a:graphicData uri="http://schemas.microsoft.com/office/word/2010/wordprocessingShape">
+                    <wps:wsp>
+                      <wps:cNvSpPr txBox="1"/>
+                      <wps:spPr>
+                        <a:xfrm>
+                          <a:off x="0" y="0"/>
+                          <a:ext cx="1743075" cy="542925"/>
+                        </a:xfrm>
+                        <a:prstGeom prst="rect">
+                          <a:avLst/>
+                        </a:prstGeom>
+                        <a:noFill/>
+                        <a:ln>
+                          <a:noFill/>
+                        </a:ln>
+                      </wps:spPr>
+                      <wps:txbx>
+                        <w:txbxContent>
+                          <w:p>
+                            <w:pPr>
+                              <w:tabs>
+                                <w:tab w:val="left" w:pos="3450"/>
+                              </w:tabs>
+                              <w:spacing w:line="240" w:lineRule="auto"/>
+                              <w:rPr>
+                                <w:rFonts w:ascii="Arial" w:hAnsi="Arial" w:cs="Arial"/>
+                                <w:color w:val="FFFFFF" w:themeColor="background1"/>
+                                <w:sz w:val="28"/>
+                                <w:szCs w:val="28"/>
+                                <w14:shadow w14:blurRad="38100" w14:dist="19050" w14:dir="2700000" w14:sx="100000" w14:sy="100000" w14:kx="0" w14:ky="0" w14:algn="tl">
+                                  <w14:schemeClr w14:val="dk1">
+                                    <w14:alpha w14:val="60000"/>
+                                  </w14:schemeClr>
+                                </w14:shadow>
+                                <w14:textOutline w14:w="0" w14:cap="flat" w14:cmpd="sng" w14:algn="ctr">
+                                  <w14:noFill/>
+                                  <w14:prstDash w14:val="solid"/>
+                                  <w14:round/>
+                                </w14:textOutline>
+                              </w:rPr>
+                            </w:pPr>
+                            <w:r>
+                              <w:rPr>
+                                <w:color w:val="FFFFFF" w:themeColor="background1"/>
+                                <w:sz w:val="28"/>
+                                <w:szCs w:val="28"/>
+                              </w:rPr>
+                              <w:t>International school of programming</w:t>
+                            </w:r>
+                          </w:p>
+                        </w:txbxContent>
+                      </wps:txbx>
+                      <wps:bodyPr rot="0" spcFirstLastPara="0" vertOverflow="overflow" horzOverflow="overflow" vert="horz" wrap="square" lIns="91440" tIns="45720" rIns="91440" bIns="45720" numCol="1" spcCol="0" rtlCol="0" fromWordArt="0" anchor="t" anchorCtr="0" forceAA="0" compatLnSpc="1">
+                        <a:prstTxWarp prst="textNoShape">
+                          <a:avLst/>
+                        </a:prstTxWarp>
+                        <a:noAutofit/>
+                      </wps:bodyPr>
+                    </wps:wsp>
+                  </a:graphicData>
+                </a:graphic>
+                <wp14:sizeRelH relativeFrom="margin">
+                  <wp14:pctWidth>0</wp14:pctWidth>
+                </wp14:sizeRelH>
+                <wp14:sizeRelV relativeFrom="margin">
+                  <wp14:pctHeight>0</wp14:pctHeight>
+                </wp14:sizeRelV>
+              </wp:anchor>
+            </w:drawing>
+          </mc:Choice>
+          <mc:Fallback>
+            <w:pict>
+              <v:shapetype w14:anchorId="23FE568C" id="_x0000_t202" coordsize="21600,21600" o:spt="202" path="m,l,21600r21600,l21600,xe">
+                <v:stroke joinstyle="miter"/>
+                <v:path gradientshapeok="t" o:connecttype="rect"/>
+              </v:shapetype>
+              <v:shape id="Text Box 4" o:spid="_x0000_s1026" type="#_x0000_t202" style="position:absolute;margin-left:162.75pt;margin-top:16.5pt;width:137.25pt;height:42.75pt;z-index:251664384;visibility:visible;mso-wrap-style:square;mso-width-percent:0;mso-height-percent:0;mso-wrap-distance-left:9pt;mso-wrap-distance-top:0;mso-wrap-distance-right:9pt;mso-wrap-distance-bottom:0;mso-position-horizontal:absolute;mso-position-horizontal-relative:text;mso-position-vertical:absolute;mso-position-vertical-relative:text;mso-width-percent:0;mso-height-percent:0;mso-width-relative:margin;mso-height-relative:margin;v-text-anchor:top" o:gfxdata="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" filled="f" stroked="f">
+                <v:fill o:detectmouseclick="t"/>
+                <v:textbox>
+                  <w:txbxContent>
+                    <w:p>
+                      <w:pPr>
+                        <w:tabs>
+                          <w:tab w:val="left" w:pos="3450"/>
+                        </w:tabs>
+                        <w:spacing w:line="240" w:lineRule="auto"/>
+                        <w:rPr>
+                          <w:rFonts w:ascii="Arial" w:hAnsi="Arial" w:cs="Arial"/>
+                          <w:color w:val="FFFFFF" w:themeColor="background1"/>
+                          <w:sz w:val="28"/>
+                          <w:szCs w:val="28"/>
+                          <w14:shadow w14:blurRad="38100" w14:dist="19050" w14:dir="2700000" w14:sx="100000" w14:sy="100000" w14:kx="0" w14:ky="0" w14:algn="tl">
+                            <w14:schemeClr w14:val="dk1">
+                              <w14:alpha w14:val="60000"/>
+                            </w14:schemeClr>
+                          </w14:shadow>
+                          <w14:textOutline w14:w="0" w14:cap="flat" w14:cmpd="sng" w14:algn="ctr">
+                            <w14:noFill/>
+                            <w14:prstDash w14:val="solid"/>
+                            <w14:round/>
+                          </w14:textOutline>
+                        </w:rPr>
+                      </w:pPr>
+                      <w:r>
+                        <w:rPr>
+                          <w:color w:val="FFFFFF" w:themeColor="background1"/>
+                          <w:sz w:val="28"/>
+                          <w:szCs w:val="28"/>
+                        </w:rPr>
+                        <w:t>International school of programming</w:t>
+                      </w:r>
+                    </w:p>
+                  </w:txbxContent>
+                </v:textbox>
+              </v:shape>
+            </w:pict>
+          </mc:Fallback>
+        </mc:AlternateContent>
       </w:r>
       <w:r>
-        <w:t>{{</w:t>
-      </w:r>
-      <w:proofErr w:type="spellStart"/>
-      <w:r>
-        <w:t>first_name</w:t>
-      </w:r>
-      <w:proofErr w:type="spellEnd"/>
-      <w:r>
-        <w:t>}}</w:t>
-      </w:r>
-      <w:r>
-        <w:t xml:space="preserve"> </w:t>
-      </w:r>
-      <w:r>
-        <w:t>{{</w:t>
-      </w:r>
-      <w:proofErr w:type="spellStart"/>
-      <w:r>
-        <w:t>middle_name</w:t>
-      </w:r>
-      <w:proofErr w:type="spellEnd"/>
-      <w:r>
-        <w:t>}}</w:t>
-      </w:r>
-      <w:r>
-        <w:t xml:space="preserve"> </w:t>
-      </w:r>
-      <w:r>
-        <w:t>{{</w:t>
-      </w:r>
-      <w:proofErr w:type="spellStart"/>
-      <w:r>
-        <w:t>last_name</w:t>
-      </w:r>
-      <w:proofErr w:type="spellEnd"/>
-      <w:r>
-        <w:t>}}</w:t>
+        <w:rPr>
+          <w:noProof/>
+          <w:lang w:bidi="km-KH"/>
+        </w:rPr>
+        <w:drawing>
+          <wp:anchor distT="0" distB="0" distL="114300" distR="114300" simplePos="0" relativeHeight="251658240" behindDoc="0" locked="0" layoutInCell="1" allowOverlap="1">
+            <wp:simplePos x="0" y="0"/>
+            <wp:positionH relativeFrom="margin">
+              <wp:align>left</wp:align>
+            </wp:positionH>
+            <wp:positionV relativeFrom="paragraph">
+              <wp:posOffset>285750</wp:posOffset>
+            </wp:positionV>
+            <wp:extent cx="1962150" cy="525435"/>
+            <wp:effectExtent l="0" t="0" r="0" b="8255"/>
+            <wp:wrapNone/>
+            <wp:docPr id="1" name="Picture 1" descr="Home Page - Algorithmics - The International Coding School"/>
+            <wp:cNvGraphicFramePr>
+              <a:graphicFrameLocks xmlns:a="http://schemas.openxmlformats.org/drawingml/2006/main" noChangeAspect="1"/>
+            </wp:cNvGraphicFramePr>
+            <a:graphic xmlns:a="http://schemas.openxmlformats.org/drawingml/2006/main">
+              <a:graphicData uri="http://schemas.openxmlformats.org/drawingml/2006/picture">
+                <pic:pic xmlns:pic="http://schemas.openxmlformats.org/drawingml/2006/picture">
+                  <pic:nvPicPr>
+                    <pic:cNvPr id="0" name="Picture 1" descr="Home Page - Algorithmics - The International Coding School"/>
+                    <pic:cNvPicPr>
+                      <a:picLocks noChangeAspect="1" noChangeArrowheads="1"/>
+                    </pic:cNvPicPr>
+                  </pic:nvPicPr>
+                  <pic:blipFill rotWithShape="1">
+                    <a:blip r:embed="rId5" cstate="print">
+                      <a:extLst>
+                        <a:ext uri="{28A0092B-C50C-407E-A947-70E740481C1C}">
+                          <a14:useLocalDpi xmlns:a14="http://schemas.microsoft.com/office/drawing/2010/main" val="0"/>
+                        </a:ext>
+                      </a:extLst>
+                    </a:blip>
+                    <a:srcRect b="25274"/>
+                    <a:stretch/>
+                  </pic:blipFill>
+                  <pic:spPr bwMode="auto">
+                    <a:xfrm>
+                      <a:off x="0" y="0"/>
+                      <a:ext cx="1962150" cy="525435"/>
+                    </a:xfrm>
+                    <a:prstGeom prst="rect">
+                      <a:avLst/>
+                    </a:prstGeom>
+                    <a:noFill/>
+                    <a:ln>
+                      <a:noFill/>
+                    </a:ln>
+                    <a:extLst>
+                      <a:ext uri="{53640926-AAD7-44D8-BBD7-CCE9431645EC}">
+                        <a14:shadowObscured xmlns:a14="http://schemas.microsoft.com/office/drawing/2010/main"/>
+                      </a:ext>
+                    </a:extLst>
+                  </pic:spPr>
+                </pic:pic>
+              </a:graphicData>
+            </a:graphic>
+            <wp14:sizeRelH relativeFrom="margin">
+              <wp14:pctWidth>0</wp14:pctWidth>
+            </wp14:sizeRelH>
+            <wp14:sizeRelV relativeFrom="margin">
+              <wp14:pctHeight>0</wp14:pctHeight>
+            </wp14:sizeRelV>
+          </wp:anchor>
+        </w:drawing>
       </w:r>
     </w:p>
     <w:p>
+      <w:pPr>
+        <w:tabs>
+          <w:tab w:val="left" w:pos="3450"/>
+        </w:tabs>
+      </w:pPr>
+    </w:p>
+    <w:p>
       <w:r>
-        <w:t xml:space="preserve">I am </w:t>
+        <w:rPr>
+          <w:noProof/>
+          <w:lang w:bidi="km-KH"/>
+        </w:rPr>
+        <mc:AlternateContent>
+          <mc:Choice Requires="wps">
+            <w:drawing>
+              <wp:anchor distT="0" distB="0" distL="114300" distR="114300" simplePos="0" relativeHeight="251660288" behindDoc="0" locked="0" layoutInCell="1" allowOverlap="1" wp14:anchorId="075D3E8B" wp14:editId="1F3515FE">
+                <wp:simplePos x="0" y="0"/>
+                <wp:positionH relativeFrom="column">
+                  <wp:posOffset>732790</wp:posOffset>
+                </wp:positionH>
+                <wp:positionV relativeFrom="paragraph">
+                  <wp:posOffset>142875</wp:posOffset>
+                </wp:positionV>
+                <wp:extent cx="1400175" cy="390525"/>
+                <wp:effectExtent l="0" t="0" r="0" b="9525"/>
+                <wp:wrapNone/>
+                <wp:docPr id="2" name="Text Box 2"/>
+                <wp:cNvGraphicFramePr/>
+                <a:graphic xmlns:a="http://schemas.openxmlformats.org/drawingml/2006/main">
+                  <a:graphicData uri="http://schemas.microsoft.com/office/word/2010/wordprocessingShape">
+                    <wps:wsp>
+                      <wps:cNvSpPr txBox="1"/>
+                      <wps:spPr>
+                        <a:xfrm>
+                          <a:off x="0" y="0"/>
+                          <a:ext cx="1400175" cy="390525"/>
+                        </a:xfrm>
+                        <a:prstGeom prst="rect">
+                          <a:avLst/>
+                        </a:prstGeom>
+                        <a:noFill/>
+                        <a:ln>
+                          <a:noFill/>
+                        </a:ln>
+                      </wps:spPr>
+                      <wps:txbx>
+                        <w:txbxContent>
+                          <w:p>
+                            <w:pPr>
+                              <w:tabs>
+                                <w:tab w:val="left" w:pos="3450"/>
+                              </w:tabs>
+                              <w:jc w:val="center"/>
+                              <w:rPr>
+                                <w:rFonts w:ascii="Arial" w:hAnsi="Arial" w:cs="Arial"/>
+                                <w:color w:val="FFFFFF" w:themeColor="background1"/>
+                                <w:sz w:val="32"/>
+                                <w:szCs w:val="32"/>
+                                <w14:shadow w14:blurRad="38100" w14:dist="19050" w14:dir="2700000" w14:sx="100000" w14:sy="100000" w14:kx="0" w14:ky="0" w14:algn="tl">
+                                  <w14:schemeClr w14:val="dk1">
+                                    <w14:alpha w14:val="60000"/>
+                                  </w14:schemeClr>
+                                </w14:shadow>
+                                <w14:textOutline w14:w="0" w14:cap="flat" w14:cmpd="sng" w14:algn="ctr">
+                                  <w14:noFill/>
+                                  <w14:prstDash w14:val="solid"/>
+                                  <w14:round/>
+                                </w14:textOutline>
+                              </w:rPr>
+                            </w:pPr>
+                            <w:r>
+                              <w:rPr>
+                                <w:color w:val="FFFFFF" w:themeColor="background1"/>
+                                <w:sz w:val="32"/>
+                                <w:szCs w:val="32"/>
+                              </w:rPr>
+                              <w:t>Phnom Penh</w:t>
+                            </w:r>
+                          </w:p>
+                        </w:txbxContent>
+                      </wps:txbx>
+                      <wps:bodyPr rot="0" spcFirstLastPara="0" vertOverflow="overflow" horzOverflow="overflow" vert="horz" wrap="square" lIns="91440" tIns="45720" rIns="91440" bIns="45720" numCol="1" spcCol="0" rtlCol="0" fromWordArt="0" anchor="t" anchorCtr="0" forceAA="0" compatLnSpc="1">
+                        <a:prstTxWarp prst="textNoShape">
+                          <a:avLst/>
+                        </a:prstTxWarp>
+                        <a:noAutofit/>
+                      </wps:bodyPr>
+                    </wps:wsp>
+                  </a:graphicData>
+                </a:graphic>
+                <wp14:sizeRelH relativeFrom="margin">
+                  <wp14:pctWidth>0</wp14:pctWidth>
+                </wp14:sizeRelH>
+                <wp14:sizeRelV relativeFrom="margin">
+                  <wp14:pctHeight>0</wp14:pctHeight>
+                </wp14:sizeRelV>
+              </wp:anchor>
+            </w:drawing>
+          </mc:Choice>
+          <mc:Fallback>
+            <w:pict>
+              <v:shape w14:anchorId="075D3E8B" id="Text Box 2" o:spid="_x0000_s1027" type="#_x0000_t202" style="position:absolute;margin-left:57.7pt;margin-top:11.25pt;width:110.25pt;height:30.75pt;z-index:251660288;visibility:visible;mso-wrap-style:square;mso-width-percent:0;mso-height-percent:0;mso-wrap-distance-left:9pt;mso-wrap-distance-top:0;mso-wrap-distance-right:9pt;mso-wrap-distance-bottom:0;mso-position-horizontal:absolute;mso-position-horizontal-relative:text;mso-position-vertical:absolute;mso-position-vertical-relative:text;mso-width-percent:0;mso-height-percent:0;mso-width-relative:margin;mso-height-relative:margin;v-text-anchor:top" o:gfxdata="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" filled="f" stroked="f">
+                <v:fill o:detectmouseclick="t"/>
+                <v:textbox>
+                  <w:txbxContent>
+                    <w:p>
+                      <w:pPr>
+                        <w:tabs>
+                          <w:tab w:val="left" w:pos="3450"/>
+                        </w:tabs>
+                        <w:jc w:val="center"/>
+                        <w:rPr>
+                          <w:rFonts w:ascii="Arial" w:hAnsi="Arial" w:cs="Arial"/>
+                          <w:color w:val="FFFFFF" w:themeColor="background1"/>
+                          <w:sz w:val="32"/>
+                          <w:szCs w:val="32"/>
+                          <w14:shadow w14:blurRad="38100" w14:dist="19050" w14:dir="2700000" w14:sx="100000" w14:sy="100000" w14:kx="0" w14:ky="0" w14:algn="tl">
+                            <w14:schemeClr w14:val="dk1">
+                              <w14:alpha w14:val="60000"/>
+                            </w14:schemeClr>
+                          </w14:shadow>
+                          <w14:textOutline w14:w="0" w14:cap="flat" w14:cmpd="sng" w14:algn="ctr">
+                            <w14:noFill/>
+                            <w14:prstDash w14:val="solid"/>
+                            <w14:round/>
+                          </w14:textOutline>
+                        </w:rPr>
+                      </w:pPr>
+                      <w:r>
+                        <w:rPr>
+                          <w:color w:val="FFFFFF" w:themeColor="background1"/>
+                          <w:sz w:val="32"/>
+                          <w:szCs w:val="32"/>
+                        </w:rPr>
+                        <w:t>Phnom Penh</w:t>
+                      </w:r>
+                    </w:p>
+                  </w:txbxContent>
+                </v:textbox>
+              </v:shape>
+            </w:pict>
+          </mc:Fallback>
+        </mc:AlternateContent>
+      </w:r>
+    </w:p>
+    <w:p>
+      <w:pPr>
+        <w:tabs>
+          <w:tab w:val="left" w:pos="1440"/>
+        </w:tabs>
+      </w:pPr>
+      <w:bookmarkStart w:id="0" w:name="_GoBack"/>
+      <w:bookmarkEnd w:id="0"/>
+      <w:r>
+        <w:rPr>
+          <w:noProof/>
+          <w:lang w:bidi="km-KH"/>
+        </w:rPr>
+        <mc:AlternateContent>
+          <mc:Choice Requires="wps">
+            <w:drawing>
+              <wp:anchor distT="0" distB="0" distL="114300" distR="114300" simplePos="0" relativeHeight="251685888" behindDoc="0" locked="0" layoutInCell="1" allowOverlap="1" wp14:anchorId="31058633" wp14:editId="3BFA1118">
+                <wp:simplePos x="0" y="0"/>
+                <wp:positionH relativeFrom="column">
+                  <wp:posOffset>1846613</wp:posOffset>
+                </wp:positionH>
+                <wp:positionV relativeFrom="paragraph">
+                  <wp:posOffset>1619390</wp:posOffset>
+                </wp:positionV>
+                <wp:extent cx="4037610" cy="390525"/>
+                <wp:effectExtent l="0" t="0" r="0" b="9525"/>
+                <wp:wrapNone/>
+                <wp:docPr id="13" name="Text Box 13"/>
+                <wp:cNvGraphicFramePr/>
+                <a:graphic xmlns:a="http://schemas.openxmlformats.org/drawingml/2006/main">
+                  <a:graphicData uri="http://schemas.microsoft.com/office/word/2010/wordprocessingShape">
+                    <wps:wsp>
+                      <wps:cNvSpPr txBox="1"/>
+                      <wps:spPr>
+                        <a:xfrm>
+                          <a:off x="0" y="0"/>
+                          <a:ext cx="4037610" cy="390525"/>
+                        </a:xfrm>
+                        <a:prstGeom prst="rect">
+                          <a:avLst/>
+                        </a:prstGeom>
+                        <a:noFill/>
+                        <a:ln>
+                          <a:noFill/>
+                        </a:ln>
+                      </wps:spPr>
+                      <wps:txbx>
+                        <w:txbxContent>
+                          <w:p>
+                            <w:pPr>
+                              <w:tabs>
+                                <w:tab w:val="left" w:pos="3450"/>
+                              </w:tabs>
+                              <w:rPr>
+                                <w:rFonts w:ascii="Arial" w:hAnsi="Arial" w:cs="Arial"/>
+                                <w:sz w:val="32"/>
+                                <w:szCs w:val="32"/>
+                                <w14:shadow w14:blurRad="38100" w14:dist="19050" w14:dir="2700000" w14:sx="100000" w14:sy="100000" w14:kx="0" w14:ky="0" w14:algn="tl">
+                                  <w14:schemeClr w14:val="dk1">
+                                    <w14:alpha w14:val="60000"/>
+                                  </w14:schemeClr>
+                                </w14:shadow>
+                                <w14:textOutline w14:w="0" w14:cap="flat" w14:cmpd="sng" w14:algn="ctr">
+                                  <w14:noFill/>
+                                  <w14:prstDash w14:val="solid"/>
+                                  <w14:round/>
+                                </w14:textOutline>
+                              </w:rPr>
+                            </w:pPr>
+                            <w:r>
+                              <w:rPr>
+                                <w:sz w:val="32"/>
+                                <w:szCs w:val="32"/>
+                              </w:rPr>
+                              <w:t>{{</w:t>
+                            </w:r>
+                            <w:proofErr w:type="spellStart"/>
+                            <w:r>
+                              <w:rPr>
+                                <w:sz w:val="32"/>
+                                <w:szCs w:val="32"/>
+                              </w:rPr>
+                              <w:t>first_name</w:t>
+                            </w:r>
+                            <w:proofErr w:type="spellEnd"/>
+                            <w:r>
+                              <w:rPr>
+                                <w:sz w:val="32"/>
+                                <w:szCs w:val="32"/>
+                              </w:rPr>
+                              <w:t>}} {{</w:t>
+                            </w:r>
+                            <w:proofErr w:type="spellStart"/>
+                            <w:r>
+                              <w:rPr>
+                                <w:sz w:val="32"/>
+                                <w:szCs w:val="32"/>
+                              </w:rPr>
+                              <w:t>middle_name</w:t>
+                            </w:r>
+                            <w:proofErr w:type="spellEnd"/>
+                            <w:r>
+                              <w:rPr>
+                                <w:sz w:val="32"/>
+                                <w:szCs w:val="32"/>
+                              </w:rPr>
+                              <w:t>}} {{</w:t>
+                            </w:r>
+                            <w:proofErr w:type="spellStart"/>
+                            <w:r>
+                              <w:rPr>
+                                <w:sz w:val="32"/>
+                                <w:szCs w:val="32"/>
+                              </w:rPr>
+                              <w:t>last_name</w:t>
+                            </w:r>
+                            <w:proofErr w:type="spellEnd"/>
+                            <w:r>
+                              <w:rPr>
+                                <w:sz w:val="32"/>
+                                <w:szCs w:val="32"/>
+                              </w:rPr>
+                              <w:t>}}</w:t>
+                            </w:r>
+                          </w:p>
+                        </w:txbxContent>
+                      </wps:txbx>
+                      <wps:bodyPr rot="0" spcFirstLastPara="0" vertOverflow="overflow" horzOverflow="overflow" vert="horz" wrap="square" lIns="91440" tIns="45720" rIns="91440" bIns="45720" numCol="1" spcCol="0" rtlCol="0" fromWordArt="0" anchor="t" anchorCtr="0" forceAA="0" compatLnSpc="1">
+                        <a:prstTxWarp prst="textNoShape">
+                          <a:avLst/>
+                        </a:prstTxWarp>
+                        <a:noAutofit/>
+                      </wps:bodyPr>
+                    </wps:wsp>
+                  </a:graphicData>
+                </a:graphic>
+                <wp14:sizeRelH relativeFrom="margin">
+                  <wp14:pctWidth>0</wp14:pctWidth>
+                </wp14:sizeRelH>
+                <wp14:sizeRelV relativeFrom="margin">
+                  <wp14:pctHeight>0</wp14:pctHeight>
+                </wp14:sizeRelV>
+              </wp:anchor>
+            </w:drawing>
+          </mc:Choice>
+          <mc:Fallback>
+            <w:pict>
+              <v:shapetype w14:anchorId="31058633" id="_x0000_t202" coordsize="21600,21600" o:spt="202" path="m,l,21600r21600,l21600,xe">
+                <v:stroke joinstyle="miter"/>
+                <v:path gradientshapeok="t" o:connecttype="rect"/>
+              </v:shapetype>
+              <v:shape id="Text Box 13" o:spid="_x0000_s1028" type="#_x0000_t202" style="position:absolute;margin-left:145.4pt;margin-top:127.5pt;width:317.9pt;height:30.75pt;z-index:251685888;visibility:visible;mso-wrap-style:square;mso-width-percent:0;mso-height-percent:0;mso-wrap-distance-left:9pt;mso-wrap-distance-top:0;mso-wrap-distance-right:9pt;mso-wrap-distance-bottom:0;mso-position-horizontal:absolute;mso-position-horizontal-relative:text;mso-position-vertical:absolute;mso-position-vertical-relative:text;mso-width-percent:0;mso-height-percent:0;mso-width-relative:margin;mso-height-relative:margin;v-text-anchor:top" o:gfxdata="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" filled="f" stroked="f">
+                <v:textbox>
+                  <w:txbxContent>
+                    <w:p>
+                      <w:pPr>
+                        <w:tabs>
+                          <w:tab w:val="left" w:pos="3450"/>
+                        </w:tabs>
+                        <w:rPr>
+                          <w:rFonts w:ascii="Arial" w:hAnsi="Arial" w:cs="Arial"/>
+                          <w:sz w:val="32"/>
+                          <w:szCs w:val="32"/>
+                          <w14:shadow w14:blurRad="38100" w14:dist="19050" w14:dir="2700000" w14:sx="100000" w14:sy="100000" w14:kx="0" w14:ky="0" w14:algn="tl">
+                            <w14:schemeClr w14:val="dk1">
+                              <w14:alpha w14:val="60000"/>
+                            </w14:schemeClr>
+                          </w14:shadow>
+                          <w14:textOutline w14:w="0" w14:cap="flat" w14:cmpd="sng" w14:algn="ctr">
+                            <w14:noFill/>
+                            <w14:prstDash w14:val="solid"/>
+                            <w14:round/>
+                          </w14:textOutline>
+                        </w:rPr>
+                      </w:pPr>
+                      <w:r>
+                        <w:rPr>
+                          <w:sz w:val="32"/>
+                          <w:szCs w:val="32"/>
+                        </w:rPr>
+                        <w:t>{{</w:t>
+                      </w:r>
+                      <w:proofErr w:type="spellStart"/>
+                      <w:r>
+                        <w:rPr>
+                          <w:sz w:val="32"/>
+                          <w:szCs w:val="32"/>
+                        </w:rPr>
+                        <w:t>first_name</w:t>
+                      </w:r>
+                      <w:proofErr w:type="spellEnd"/>
+                      <w:r>
+                        <w:rPr>
+                          <w:sz w:val="32"/>
+                          <w:szCs w:val="32"/>
+                        </w:rPr>
+                        <w:t>}} {{</w:t>
+                      </w:r>
+                      <w:proofErr w:type="spellStart"/>
+                      <w:r>
+                        <w:rPr>
+                          <w:sz w:val="32"/>
+                          <w:szCs w:val="32"/>
+                        </w:rPr>
+                        <w:t>middle_name</w:t>
+                      </w:r>
+                      <w:proofErr w:type="spellEnd"/>
+                      <w:r>
+                        <w:rPr>
+                          <w:sz w:val="32"/>
+                          <w:szCs w:val="32"/>
+                        </w:rPr>
+                        <w:t>}} {{</w:t>
+                      </w:r>
+                      <w:proofErr w:type="spellStart"/>
+                      <w:r>
+                        <w:rPr>
+                          <w:sz w:val="32"/>
+                          <w:szCs w:val="32"/>
+                        </w:rPr>
+                        <w:t>last_name</w:t>
+                      </w:r>
+                      <w:proofErr w:type="spellEnd"/>
+                      <w:r>
+                        <w:rPr>
+                          <w:sz w:val="32"/>
+                          <w:szCs w:val="32"/>
+                        </w:rPr>
+                        <w:t>}}</w:t>
+                      </w:r>
+                    </w:p>
+                  </w:txbxContent>
+                </v:textbox>
+              </v:shape>
+            </w:pict>
+          </mc:Fallback>
+        </mc:AlternateContent>
       </w:r>
       <w:r>
-        <w:t>{{</w:t>
+        <w:rPr>
+          <w:noProof/>
+          <w:lang w:bidi="km-KH"/>
+        </w:rPr>
+        <mc:AlternateContent>
+          <mc:Choice Requires="wps">
+            <w:drawing>
+              <wp:anchor distT="0" distB="0" distL="114300" distR="114300" simplePos="0" relativeHeight="251683840" behindDoc="0" locked="0" layoutInCell="1" allowOverlap="1" wp14:anchorId="7BD8097A" wp14:editId="29F091DF">
+                <wp:simplePos x="0" y="0"/>
+                <wp:positionH relativeFrom="column">
+                  <wp:posOffset>1840230</wp:posOffset>
+                </wp:positionH>
+                <wp:positionV relativeFrom="paragraph">
+                  <wp:posOffset>1293866</wp:posOffset>
+                </wp:positionV>
+                <wp:extent cx="1400175" cy="390525"/>
+                <wp:effectExtent l="0" t="0" r="0" b="9525"/>
+                <wp:wrapNone/>
+                <wp:docPr id="12" name="Text Box 12"/>
+                <wp:cNvGraphicFramePr/>
+                <a:graphic xmlns:a="http://schemas.openxmlformats.org/drawingml/2006/main">
+                  <a:graphicData uri="http://schemas.microsoft.com/office/word/2010/wordprocessingShape">
+                    <wps:wsp>
+                      <wps:cNvSpPr txBox="1"/>
+                      <wps:spPr>
+                        <a:xfrm>
+                          <a:off x="0" y="0"/>
+                          <a:ext cx="1400175" cy="390525"/>
+                        </a:xfrm>
+                        <a:prstGeom prst="rect">
+                          <a:avLst/>
+                        </a:prstGeom>
+                        <a:noFill/>
+                        <a:ln>
+                          <a:noFill/>
+                        </a:ln>
+                      </wps:spPr>
+                      <wps:txbx>
+                        <w:txbxContent>
+                          <w:p>
+                            <w:pPr>
+                              <w:tabs>
+                                <w:tab w:val="left" w:pos="3450"/>
+                              </w:tabs>
+                              <w:rPr>
+                                <w:rFonts w:ascii="Arial" w:hAnsi="Arial" w:cs="Arial"/>
+                                <w:sz w:val="32"/>
+                                <w:szCs w:val="32"/>
+                                <w14:shadow w14:blurRad="38100" w14:dist="19050" w14:dir="2700000" w14:sx="100000" w14:sy="100000" w14:kx="0" w14:ky="0" w14:algn="tl">
+                                  <w14:schemeClr w14:val="dk1">
+                                    <w14:alpha w14:val="60000"/>
+                                  </w14:schemeClr>
+                                </w14:shadow>
+                                <w14:textOutline w14:w="0" w14:cap="flat" w14:cmpd="sng" w14:algn="ctr">
+                                  <w14:noFill/>
+                                  <w14:prstDash w14:val="solid"/>
+                                  <w14:round/>
+                                </w14:textOutline>
+                              </w:rPr>
+                            </w:pPr>
+                            <w:r>
+                              <w:rPr>
+                                <w:sz w:val="32"/>
+                                <w:szCs w:val="32"/>
+                              </w:rPr>
+                              <w:t>Module 4</w:t>
+                            </w:r>
+                          </w:p>
+                        </w:txbxContent>
+                      </wps:txbx>
+                      <wps:bodyPr rot="0" spcFirstLastPara="0" vertOverflow="overflow" horzOverflow="overflow" vert="horz" wrap="square" lIns="91440" tIns="45720" rIns="91440" bIns="45720" numCol="1" spcCol="0" rtlCol="0" fromWordArt="0" anchor="t" anchorCtr="0" forceAA="0" compatLnSpc="1">
+                        <a:prstTxWarp prst="textNoShape">
+                          <a:avLst/>
+                        </a:prstTxWarp>
+                        <a:noAutofit/>
+                      </wps:bodyPr>
+                    </wps:wsp>
+                  </a:graphicData>
+                </a:graphic>
+                <wp14:sizeRelH relativeFrom="margin">
+                  <wp14:pctWidth>0</wp14:pctWidth>
+                </wp14:sizeRelH>
+                <wp14:sizeRelV relativeFrom="margin">
+                  <wp14:pctHeight>0</wp14:pctHeight>
+                </wp14:sizeRelV>
+              </wp:anchor>
+            </w:drawing>
+          </mc:Choice>
+          <mc:Fallback>
+            <w:pict>
+              <v:shape w14:anchorId="7BD8097A" id="Text Box 12" o:spid="_x0000_s1029" type="#_x0000_t202" style="position:absolute;margin-left:144.9pt;margin-top:101.9pt;width:110.25pt;height:30.75pt;z-index:251683840;visibility:visible;mso-wrap-style:square;mso-width-percent:0;mso-height-percent:0;mso-wrap-distance-left:9pt;mso-wrap-distance-top:0;mso-wrap-distance-right:9pt;mso-wrap-distance-bottom:0;mso-position-horizontal:absolute;mso-position-horizontal-relative:text;mso-position-vertical:absolute;mso-position-vertical-relative:text;mso-width-percent:0;mso-height-percent:0;mso-width-relative:margin;mso-height-relative:margin;v-text-anchor:top" o:gfxdata="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" filled="f" stroked="f">
+                <v:textbox>
+                  <w:txbxContent>
+                    <w:p>
+                      <w:pPr>
+                        <w:tabs>
+                          <w:tab w:val="left" w:pos="3450"/>
+                        </w:tabs>
+                        <w:rPr>
+                          <w:rFonts w:ascii="Arial" w:hAnsi="Arial" w:cs="Arial"/>
+                          <w:sz w:val="32"/>
+                          <w:szCs w:val="32"/>
+                          <w14:shadow w14:blurRad="38100" w14:dist="19050" w14:dir="2700000" w14:sx="100000" w14:sy="100000" w14:kx="0" w14:ky="0" w14:algn="tl">
+                            <w14:schemeClr w14:val="dk1">
+                              <w14:alpha w14:val="60000"/>
+                            </w14:schemeClr>
+                          </w14:shadow>
+                          <w14:textOutline w14:w="0" w14:cap="flat" w14:cmpd="sng" w14:algn="ctr">
+                            <w14:noFill/>
+                            <w14:prstDash w14:val="solid"/>
+                            <w14:round/>
+                          </w14:textOutline>
+                        </w:rPr>
+                      </w:pPr>
+                      <w:r>
+                        <w:rPr>
+                          <w:sz w:val="32"/>
+                          <w:szCs w:val="32"/>
+                        </w:rPr>
+                        <w:t>Module 4</w:t>
+                      </w:r>
+                    </w:p>
+                  </w:txbxContent>
+                </v:textbox>
+              </v:shape>
+            </w:pict>
+          </mc:Fallback>
+        </mc:AlternateContent>
       </w:r>
       <w:r>
-        <w:t>age</w:t>
+        <w:rPr>
+          <w:noProof/>
+          <w:lang w:bidi="km-KH"/>
+        </w:rPr>
+        <mc:AlternateContent>
+          <mc:Choice Requires="wps">
+            <w:drawing>
+              <wp:anchor distT="0" distB="0" distL="114300" distR="114300" simplePos="0" relativeHeight="251679744" behindDoc="0" locked="0" layoutInCell="1" allowOverlap="1" wp14:anchorId="08B76F35" wp14:editId="00320BBD">
+                <wp:simplePos x="0" y="0"/>
+                <wp:positionH relativeFrom="margin">
+                  <wp:posOffset>682830</wp:posOffset>
+                </wp:positionH>
+                <wp:positionV relativeFrom="paragraph">
+                  <wp:posOffset>1215629</wp:posOffset>
+                </wp:positionV>
+                <wp:extent cx="1151907" cy="390525"/>
+                <wp:effectExtent l="0" t="0" r="0" b="9525"/>
+                <wp:wrapNone/>
+                <wp:docPr id="8" name="Text Box 8"/>
+                <wp:cNvGraphicFramePr/>
+                <a:graphic xmlns:a="http://schemas.openxmlformats.org/drawingml/2006/main">
+                  <a:graphicData uri="http://schemas.microsoft.com/office/word/2010/wordprocessingShape">
+                    <wps:wsp>
+                      <wps:cNvSpPr txBox="1"/>
+                      <wps:spPr>
+                        <a:xfrm>
+                          <a:off x="0" y="0"/>
+                          <a:ext cx="1151907" cy="390525"/>
+                        </a:xfrm>
+                        <a:prstGeom prst="rect">
+                          <a:avLst/>
+                        </a:prstGeom>
+                        <a:noFill/>
+                        <a:ln>
+                          <a:noFill/>
+                        </a:ln>
+                      </wps:spPr>
+                      <wps:txbx>
+                        <w:txbxContent>
+                          <w:p>
+                            <w:pPr>
+                              <w:tabs>
+                                <w:tab w:val="left" w:pos="3450"/>
+                              </w:tabs>
+                              <w:spacing w:after="0" w:line="240" w:lineRule="auto"/>
+                              <w:rPr>
+                                <w:sz w:val="32"/>
+                                <w:szCs w:val="32"/>
+                              </w:rPr>
+                            </w:pPr>
+                            <w:r>
+                              <w:rPr>
+                                <w:b/>
+                                <w:bCs/>
+                                <w:sz w:val="40"/>
+                                <w:szCs w:val="40"/>
+                              </w:rPr>
+                              <w:t>Module</w:t>
+                            </w:r>
+                            <w:r>
+                              <w:rPr>
+                                <w:b/>
+                                <w:bCs/>
+                                <w:sz w:val="40"/>
+                                <w:szCs w:val="40"/>
+                              </w:rPr>
+                              <w:t>:</w:t>
+                            </w:r>
+                          </w:p>
+                        </w:txbxContent>
+                      </wps:txbx>
+                      <wps:bodyPr rot="0" spcFirstLastPara="0" vertOverflow="overflow" horzOverflow="overflow" vert="horz" wrap="square" lIns="91440" tIns="45720" rIns="91440" bIns="45720" numCol="1" spcCol="0" rtlCol="0" fromWordArt="0" anchor="t" anchorCtr="0" forceAA="0" compatLnSpc="1">
+                        <a:prstTxWarp prst="textNoShape">
+                          <a:avLst/>
+                        </a:prstTxWarp>
+                        <a:noAutofit/>
+                      </wps:bodyPr>
+                    </wps:wsp>
+                  </a:graphicData>
+                </a:graphic>
+                <wp14:sizeRelH relativeFrom="margin">
+                  <wp14:pctWidth>0</wp14:pctWidth>
+                </wp14:sizeRelH>
+                <wp14:sizeRelV relativeFrom="margin">
+                  <wp14:pctHeight>0</wp14:pctHeight>
+                </wp14:sizeRelV>
+              </wp:anchor>
+            </w:drawing>
+          </mc:Choice>
+          <mc:Fallback>
+            <w:pict>
+              <v:shape w14:anchorId="08B76F35" id="Text Box 8" o:spid="_x0000_s1030" type="#_x0000_t202" style="position:absolute;margin-left:53.75pt;margin-top:95.7pt;width:90.7pt;height:30.75pt;z-index:251679744;visibility:visible;mso-wrap-style:square;mso-width-percent:0;mso-height-percent:0;mso-wrap-distance-left:9pt;mso-wrap-distance-top:0;mso-wrap-distance-right:9pt;mso-wrap-distance-bottom:0;mso-position-horizontal:absolute;mso-position-horizontal-relative:margin;mso-position-vertical:absolute;mso-position-vertical-relative:text;mso-width-percent:0;mso-height-percent:0;mso-width-relative:margin;mso-height-relative:margin;v-text-anchor:top" o:gfxdata="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" filled="f" stroked="f">
+                <v:textbox>
+                  <w:txbxContent>
+                    <w:p>
+                      <w:pPr>
+                        <w:tabs>
+                          <w:tab w:val="left" w:pos="3450"/>
+                        </w:tabs>
+                        <w:spacing w:after="0" w:line="240" w:lineRule="auto"/>
+                        <w:rPr>
+                          <w:sz w:val="32"/>
+                          <w:szCs w:val="32"/>
+                        </w:rPr>
+                      </w:pPr>
+                      <w:r>
+                        <w:rPr>
+                          <w:b/>
+                          <w:bCs/>
+                          <w:sz w:val="40"/>
+                          <w:szCs w:val="40"/>
+                        </w:rPr>
+                        <w:t>Module</w:t>
+                      </w:r>
+                      <w:r>
+                        <w:rPr>
+                          <w:b/>
+                          <w:bCs/>
+                          <w:sz w:val="40"/>
+                          <w:szCs w:val="40"/>
+                        </w:rPr>
+                        <w:t>:</w:t>
+                      </w:r>
+                    </w:p>
+                  </w:txbxContent>
+                </v:textbox>
+                <w10:wrap anchorx="margin"/>
+              </v:shape>
+            </w:pict>
+          </mc:Fallback>
+        </mc:AlternateContent>
       </w:r>
       <w:r>
-        <w:t>}}</w:t>
+        <w:rPr>
+          <w:noProof/>
+          <w:lang w:bidi="km-KH"/>
+        </w:rPr>
+        <mc:AlternateContent>
+          <mc:Choice Requires="wps">
+            <w:drawing>
+              <wp:anchor distT="0" distB="0" distL="114300" distR="114300" simplePos="0" relativeHeight="251677696" behindDoc="0" locked="0" layoutInCell="1" allowOverlap="1" wp14:anchorId="4C4F41A1" wp14:editId="17959695">
+                <wp:simplePos x="0" y="0"/>
+                <wp:positionH relativeFrom="column">
+                  <wp:posOffset>1840230</wp:posOffset>
+                </wp:positionH>
+                <wp:positionV relativeFrom="paragraph">
+                  <wp:posOffset>984250</wp:posOffset>
+                </wp:positionV>
+                <wp:extent cx="1400175" cy="390525"/>
+                <wp:effectExtent l="0" t="0" r="0" b="9525"/>
+                <wp:wrapNone/>
+                <wp:docPr id="3" name="Text Box 3"/>
+                <wp:cNvGraphicFramePr/>
+                <a:graphic xmlns:a="http://schemas.openxmlformats.org/drawingml/2006/main">
+                  <a:graphicData uri="http://schemas.microsoft.com/office/word/2010/wordprocessingShape">
+                    <wps:wsp>
+                      <wps:cNvSpPr txBox="1"/>
+                      <wps:spPr>
+                        <a:xfrm>
+                          <a:off x="0" y="0"/>
+                          <a:ext cx="1400175" cy="390525"/>
+                        </a:xfrm>
+                        <a:prstGeom prst="rect">
+                          <a:avLst/>
+                        </a:prstGeom>
+                        <a:noFill/>
+                        <a:ln>
+                          <a:noFill/>
+                        </a:ln>
+                      </wps:spPr>
+                      <wps:txbx>
+                        <w:txbxContent>
+                          <w:p>
+                            <w:pPr>
+                              <w:tabs>
+                                <w:tab w:val="left" w:pos="3450"/>
+                              </w:tabs>
+                              <w:rPr>
+                                <w:rFonts w:ascii="Arial" w:hAnsi="Arial" w:cs="Arial"/>
+                                <w:sz w:val="32"/>
+                                <w:szCs w:val="32"/>
+                                <w14:shadow w14:blurRad="38100" w14:dist="19050" w14:dir="2700000" w14:sx="100000" w14:sy="100000" w14:kx="0" w14:ky="0" w14:algn="tl">
+                                  <w14:schemeClr w14:val="dk1">
+                                    <w14:alpha w14:val="60000"/>
+                                  </w14:schemeClr>
+                                </w14:shadow>
+                                <w14:textOutline w14:w="0" w14:cap="flat" w14:cmpd="sng" w14:algn="ctr">
+                                  <w14:noFill/>
+                                  <w14:prstDash w14:val="solid"/>
+                                  <w14:round/>
+                                </w14:textOutline>
+                              </w:rPr>
+                            </w:pPr>
+                            <w:r>
+                              <w:rPr>
+                                <w:sz w:val="32"/>
+                                <w:szCs w:val="32"/>
+                              </w:rPr>
+                              <w:t>Python Start 1</w:t>
+                            </w:r>
+                          </w:p>
+                        </w:txbxContent>
+                      </wps:txbx>
+                      <wps:bodyPr rot="0" spcFirstLastPara="0" vertOverflow="overflow" horzOverflow="overflow" vert="horz" wrap="square" lIns="91440" tIns="45720" rIns="91440" bIns="45720" numCol="1" spcCol="0" rtlCol="0" fromWordArt="0" anchor="t" anchorCtr="0" forceAA="0" compatLnSpc="1">
+                        <a:prstTxWarp prst="textNoShape">
+                          <a:avLst/>
+                        </a:prstTxWarp>
+                        <a:noAutofit/>
+                      </wps:bodyPr>
+                    </wps:wsp>
+                  </a:graphicData>
+                </a:graphic>
+                <wp14:sizeRelH relativeFrom="margin">
+                  <wp14:pctWidth>0</wp14:pctWidth>
+                </wp14:sizeRelH>
+                <wp14:sizeRelV relativeFrom="margin">
+                  <wp14:pctHeight>0</wp14:pctHeight>
+                </wp14:sizeRelV>
+              </wp:anchor>
+            </w:drawing>
+          </mc:Choice>
+          <mc:Fallback>
+            <w:pict>
+              <v:shape w14:anchorId="4C4F41A1" id="Text Box 3" o:spid="_x0000_s1031" type="#_x0000_t202" style="position:absolute;margin-left:144.9pt;margin-top:77.5pt;width:110.25pt;height:30.75pt;z-index:251677696;visibility:visible;mso-wrap-style:square;mso-width-percent:0;mso-height-percent:0;mso-wrap-distance-left:9pt;mso-wrap-distance-top:0;mso-wrap-distance-right:9pt;mso-wrap-distance-bottom:0;mso-position-horizontal:absolute;mso-position-horizontal-relative:text;mso-position-vertical:absolute;mso-position-vertical-relative:text;mso-width-percent:0;mso-height-percent:0;mso-width-relative:margin;mso-height-relative:margin;v-text-anchor:top" o:gfxdata="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" filled="f" stroked="f">
+                <v:textbox>
+                  <w:txbxContent>
+                    <w:p>
+                      <w:pPr>
+                        <w:tabs>
+                          <w:tab w:val="left" w:pos="3450"/>
+                        </w:tabs>
+                        <w:rPr>
+                          <w:rFonts w:ascii="Arial" w:hAnsi="Arial" w:cs="Arial"/>
+                          <w:sz w:val="32"/>
+                          <w:szCs w:val="32"/>
+                          <w14:shadow w14:blurRad="38100" w14:dist="19050" w14:dir="2700000" w14:sx="100000" w14:sy="100000" w14:kx="0" w14:ky="0" w14:algn="tl">
+                            <w14:schemeClr w14:val="dk1">
+                              <w14:alpha w14:val="60000"/>
+                            </w14:schemeClr>
+                          </w14:shadow>
+                          <w14:textOutline w14:w="0" w14:cap="flat" w14:cmpd="sng" w14:algn="ctr">
+                            <w14:noFill/>
+                            <w14:prstDash w14:val="solid"/>
+                            <w14:round/>
+                          </w14:textOutline>
+                        </w:rPr>
+                      </w:pPr>
+                      <w:r>
+                        <w:rPr>
+                          <w:sz w:val="32"/>
+                          <w:szCs w:val="32"/>
+                        </w:rPr>
+                        <w:t>Python Start 1</w:t>
+                      </w:r>
+                    </w:p>
+                  </w:txbxContent>
+                </v:textbox>
+              </v:shape>
+            </w:pict>
+          </mc:Fallback>
+        </mc:AlternateContent>
       </w:r>
       <w:r>
-        <w:t xml:space="preserve">. I was born in </w:t>
+        <w:rPr>
+          <w:noProof/>
+          <w:lang w:bidi="km-KH"/>
+        </w:rPr>
+        <mc:AlternateContent>
+          <mc:Choice Requires="wps">
+            <w:drawing>
+              <wp:anchor distT="0" distB="0" distL="114300" distR="114300" simplePos="0" relativeHeight="251681792" behindDoc="0" locked="0" layoutInCell="1" allowOverlap="1" wp14:anchorId="08B76F35" wp14:editId="00320BBD">
+                <wp:simplePos x="0" y="0"/>
+                <wp:positionH relativeFrom="margin">
+                  <wp:posOffset>703769</wp:posOffset>
+                </wp:positionH>
+                <wp:positionV relativeFrom="paragraph">
+                  <wp:posOffset>1545326</wp:posOffset>
+                </wp:positionV>
+                <wp:extent cx="1021278" cy="439387"/>
+                <wp:effectExtent l="0" t="0" r="0" b="0"/>
+                <wp:wrapNone/>
+                <wp:docPr id="11" name="Text Box 11"/>
+                <wp:cNvGraphicFramePr/>
+                <a:graphic xmlns:a="http://schemas.openxmlformats.org/drawingml/2006/main">
+                  <a:graphicData uri="http://schemas.microsoft.com/office/word/2010/wordprocessingShape">
+                    <wps:wsp>
+                      <wps:cNvSpPr txBox="1"/>
+                      <wps:spPr>
+                        <a:xfrm>
+                          <a:off x="0" y="0"/>
+                          <a:ext cx="1021278" cy="439387"/>
+                        </a:xfrm>
+                        <a:prstGeom prst="rect">
+                          <a:avLst/>
+                        </a:prstGeom>
+                        <a:noFill/>
+                        <a:ln>
+                          <a:noFill/>
+                        </a:ln>
+                      </wps:spPr>
+                      <wps:txbx>
+                        <w:txbxContent>
+                          <w:p>
+                            <w:pPr>
+                              <w:tabs>
+                                <w:tab w:val="left" w:pos="3450"/>
+                              </w:tabs>
+                              <w:spacing w:after="0" w:line="240" w:lineRule="auto"/>
+                              <w:rPr>
+                                <w:sz w:val="32"/>
+                                <w:szCs w:val="32"/>
+                              </w:rPr>
+                            </w:pPr>
+                            <w:r>
+                              <w:rPr>
+                                <w:b/>
+                                <w:bCs/>
+                                <w:sz w:val="40"/>
+                                <w:szCs w:val="40"/>
+                              </w:rPr>
+                              <w:t>Course:</w:t>
+                            </w:r>
+                          </w:p>
+                        </w:txbxContent>
+                      </wps:txbx>
+                      <wps:bodyPr rot="0" spcFirstLastPara="0" vertOverflow="overflow" horzOverflow="overflow" vert="horz" wrap="square" lIns="91440" tIns="45720" rIns="91440" bIns="45720" numCol="1" spcCol="0" rtlCol="0" fromWordArt="0" anchor="t" anchorCtr="0" forceAA="0" compatLnSpc="1">
+                        <a:prstTxWarp prst="textNoShape">
+                          <a:avLst/>
+                        </a:prstTxWarp>
+                        <a:noAutofit/>
+                      </wps:bodyPr>
+                    </wps:wsp>
+                  </a:graphicData>
+                </a:graphic>
+                <wp14:sizeRelH relativeFrom="margin">
+                  <wp14:pctWidth>0</wp14:pctWidth>
+                </wp14:sizeRelH>
+                <wp14:sizeRelV relativeFrom="margin">
+                  <wp14:pctHeight>0</wp14:pctHeight>
+                </wp14:sizeRelV>
+              </wp:anchor>
+            </w:drawing>
+          </mc:Choice>
+          <mc:Fallback>
+            <w:pict>
+              <v:shape w14:anchorId="08B76F35" id="Text Box 11" o:spid="_x0000_s1032" type="#_x0000_t202" style="position:absolute;margin-left:55.4pt;margin-top:121.7pt;width:80.4pt;height:34.6pt;z-index:251681792;visibility:visible;mso-wrap-style:square;mso-width-percent:0;mso-height-percent:0;mso-wrap-distance-left:9pt;mso-wrap-distance-top:0;mso-wrap-distance-right:9pt;mso-wrap-distance-bottom:0;mso-position-horizontal:absolute;mso-position-horizontal-relative:margin;mso-position-vertical:absolute;mso-position-vertical-relative:text;mso-width-percent:0;mso-height-percent:0;mso-width-relative:margin;mso-height-relative:margin;v-text-anchor:top" o:gfxdata="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" filled="f" stroked="f">
+                <v:textbox>
+                  <w:txbxContent>
+                    <w:p>
+                      <w:pPr>
+                        <w:tabs>
+                          <w:tab w:val="left" w:pos="3450"/>
+                        </w:tabs>
+                        <w:spacing w:after="0" w:line="240" w:lineRule="auto"/>
+                        <w:rPr>
+                          <w:sz w:val="32"/>
+                          <w:szCs w:val="32"/>
+                        </w:rPr>
+                      </w:pPr>
+                      <w:r>
+                        <w:rPr>
+                          <w:b/>
+                          <w:bCs/>
+                          <w:sz w:val="40"/>
+                          <w:szCs w:val="40"/>
+                        </w:rPr>
+                        <w:t>Course:</w:t>
+                      </w:r>
+                    </w:p>
+                  </w:txbxContent>
+                </v:textbox>
+                <w10:wrap anchorx="margin"/>
+              </v:shape>
+            </w:pict>
+          </mc:Fallback>
+        </mc:AlternateContent>
       </w:r>
       <w:r>
-        <w:t>{{</w:t>
+        <w:rPr>
+          <w:noProof/>
+          <w:lang w:bidi="km-KH"/>
+        </w:rPr>
+        <mc:AlternateContent>
+          <mc:Choice Requires="wps">
+            <w:drawing>
+              <wp:anchor distT="0" distB="0" distL="114300" distR="114300" simplePos="0" relativeHeight="251667456" behindDoc="0" locked="0" layoutInCell="1" allowOverlap="1" wp14:anchorId="2D543321" wp14:editId="123A34B6">
+                <wp:simplePos x="0" y="0"/>
+                <wp:positionH relativeFrom="margin">
+                  <wp:posOffset>682832</wp:posOffset>
+                </wp:positionH>
+                <wp:positionV relativeFrom="paragraph">
+                  <wp:posOffset>906871</wp:posOffset>
+                </wp:positionV>
+                <wp:extent cx="1021278" cy="439387"/>
+                <wp:effectExtent l="0" t="0" r="0" b="0"/>
+                <wp:wrapNone/>
+                <wp:docPr id="6" name="Text Box 6"/>
+                <wp:cNvGraphicFramePr/>
+                <a:graphic xmlns:a="http://schemas.openxmlformats.org/drawingml/2006/main">
+                  <a:graphicData uri="http://schemas.microsoft.com/office/word/2010/wordprocessingShape">
+                    <wps:wsp>
+                      <wps:cNvSpPr txBox="1"/>
+                      <wps:spPr>
+                        <a:xfrm>
+                          <a:off x="0" y="0"/>
+                          <a:ext cx="1021278" cy="439387"/>
+                        </a:xfrm>
+                        <a:prstGeom prst="rect">
+                          <a:avLst/>
+                        </a:prstGeom>
+                        <a:noFill/>
+                        <a:ln>
+                          <a:noFill/>
+                        </a:ln>
+                      </wps:spPr>
+                      <wps:txbx>
+                        <w:txbxContent>
+                          <w:p>
+                            <w:pPr>
+                              <w:tabs>
+                                <w:tab w:val="left" w:pos="3450"/>
+                              </w:tabs>
+                              <w:spacing w:after="0" w:line="240" w:lineRule="auto"/>
+                              <w:rPr>
+                                <w:sz w:val="32"/>
+                                <w:szCs w:val="32"/>
+                              </w:rPr>
+                            </w:pPr>
+                            <w:r>
+                              <w:rPr>
+                                <w:b/>
+                                <w:bCs/>
+                                <w:sz w:val="40"/>
+                                <w:szCs w:val="40"/>
+                              </w:rPr>
+                              <w:t>Course:</w:t>
+                            </w:r>
+                          </w:p>
+                        </w:txbxContent>
+                      </wps:txbx>
+                      <wps:bodyPr rot="0" spcFirstLastPara="0" vertOverflow="overflow" horzOverflow="overflow" vert="horz" wrap="square" lIns="91440" tIns="45720" rIns="91440" bIns="45720" numCol="1" spcCol="0" rtlCol="0" fromWordArt="0" anchor="t" anchorCtr="0" forceAA="0" compatLnSpc="1">
+                        <a:prstTxWarp prst="textNoShape">
+                          <a:avLst/>
+                        </a:prstTxWarp>
+                        <a:noAutofit/>
+                      </wps:bodyPr>
+                    </wps:wsp>
+                  </a:graphicData>
+                </a:graphic>
+                <wp14:sizeRelH relativeFrom="margin">
+                  <wp14:pctWidth>0</wp14:pctWidth>
+                </wp14:sizeRelH>
+                <wp14:sizeRelV relativeFrom="margin">
+                  <wp14:pctHeight>0</wp14:pctHeight>
+                </wp14:sizeRelV>
+              </wp:anchor>
+            </w:drawing>
+          </mc:Choice>
+          <mc:Fallback>
+            <w:pict>
+              <v:shape w14:anchorId="2D543321" id="Text Box 6" o:spid="_x0000_s1033" type="#_x0000_t202" style="position:absolute;margin-left:53.75pt;margin-top:71.4pt;width:80.4pt;height:34.6pt;z-index:251667456;visibility:visible;mso-wrap-style:square;mso-width-percent:0;mso-height-percent:0;mso-wrap-distance-left:9pt;mso-wrap-distance-top:0;mso-wrap-distance-right:9pt;mso-wrap-distance-bottom:0;mso-position-horizontal:absolute;mso-position-horizontal-relative:margin;mso-position-vertical:absolute;mso-position-vertical-relative:text;mso-width-percent:0;mso-height-percent:0;mso-width-relative:margin;mso-height-relative:margin;v-text-anchor:top" o:gfxdata="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" filled="f" stroked="f">
+                <v:textbox>
+                  <w:txbxContent>
+                    <w:p>
+                      <w:pPr>
+                        <w:tabs>
+                          <w:tab w:val="left" w:pos="3450"/>
+                        </w:tabs>
+                        <w:spacing w:after="0" w:line="240" w:lineRule="auto"/>
+                        <w:rPr>
+                          <w:sz w:val="32"/>
+                          <w:szCs w:val="32"/>
+                        </w:rPr>
+                      </w:pPr>
+                      <w:r>
+                        <w:rPr>
+                          <w:b/>
+                          <w:bCs/>
+                          <w:sz w:val="40"/>
+                          <w:szCs w:val="40"/>
+                        </w:rPr>
+                        <w:t>Course:</w:t>
+                      </w:r>
+                    </w:p>
+                  </w:txbxContent>
+                </v:textbox>
+                <w10:wrap anchorx="margin"/>
+              </v:shape>
+            </w:pict>
+          </mc:Fallback>
+        </mc:AlternateContent>
       </w:r>
-      <w:proofErr w:type="spellStart"/>
       <w:r>
-        <w:t>date_of_birth</w:t>
+        <w:rPr>
+          <w:noProof/>
+          <w:lang w:bidi="km-KH"/>
+        </w:rPr>
+        <mc:AlternateContent>
+          <mc:Choice Requires="wps">
+            <w:drawing>
+              <wp:anchor distT="0" distB="0" distL="114300" distR="114300" simplePos="0" relativeHeight="251675648" behindDoc="0" locked="0" layoutInCell="1" allowOverlap="1" wp14:anchorId="087AB896" wp14:editId="67080E48">
+                <wp:simplePos x="0" y="0"/>
+                <wp:positionH relativeFrom="margin">
+                  <wp:posOffset>634365</wp:posOffset>
+                </wp:positionH>
+                <wp:positionV relativeFrom="paragraph">
+                  <wp:posOffset>5276215</wp:posOffset>
+                </wp:positionV>
+                <wp:extent cx="2647950" cy="1947553"/>
+                <wp:effectExtent l="0" t="0" r="0" b="0"/>
+                <wp:wrapNone/>
+                <wp:docPr id="10" name="Text Box 10"/>
+                <wp:cNvGraphicFramePr/>
+                <a:graphic xmlns:a="http://schemas.openxmlformats.org/drawingml/2006/main">
+                  <a:graphicData uri="http://schemas.microsoft.com/office/word/2010/wordprocessingShape">
+                    <wps:wsp>
+                      <wps:cNvSpPr txBox="1"/>
+                      <wps:spPr>
+                        <a:xfrm>
+                          <a:off x="0" y="0"/>
+                          <a:ext cx="2647950" cy="1947553"/>
+                        </a:xfrm>
+                        <a:prstGeom prst="rect">
+                          <a:avLst/>
+                        </a:prstGeom>
+                        <a:noFill/>
+                        <a:ln>
+                          <a:noFill/>
+                        </a:ln>
+                      </wps:spPr>
+                      <wps:txbx>
+                        <w:txbxContent>
+                          <w:p>
+                            <w:pPr>
+                              <w:tabs>
+                                <w:tab w:val="left" w:pos="3450"/>
+                              </w:tabs>
+                              <w:spacing w:line="240" w:lineRule="auto"/>
+                              <w:rPr>
+                                <w:b/>
+                                <w:bCs/>
+                                <w:sz w:val="40"/>
+                                <w:szCs w:val="40"/>
+                              </w:rPr>
+                            </w:pPr>
+                            <w:r>
+                              <w:rPr>
+                                <w:b/>
+                                <w:bCs/>
+                                <w:sz w:val="40"/>
+                                <w:szCs w:val="40"/>
+                              </w:rPr>
+                              <w:t>Recommendation:</w:t>
+                            </w:r>
+                          </w:p>
+                          <w:p>
+                            <w:pPr>
+                              <w:tabs>
+                                <w:tab w:val="left" w:pos="3450"/>
+                              </w:tabs>
+                              <w:spacing w:after="0" w:line="240" w:lineRule="auto"/>
+                              <w:rPr>
+                                <w:sz w:val="32"/>
+                                <w:szCs w:val="32"/>
+                              </w:rPr>
+                            </w:pPr>
+                          </w:p>
+                        </w:txbxContent>
+                      </wps:txbx>
+                      <wps:bodyPr rot="0" spcFirstLastPara="0" vertOverflow="overflow" horzOverflow="overflow" vert="horz" wrap="square" lIns="91440" tIns="45720" rIns="91440" bIns="45720" numCol="1" spcCol="0" rtlCol="0" fromWordArt="0" anchor="t" anchorCtr="0" forceAA="0" compatLnSpc="1">
+                        <a:prstTxWarp prst="textNoShape">
+                          <a:avLst/>
+                        </a:prstTxWarp>
+                        <a:noAutofit/>
+                      </wps:bodyPr>
+                    </wps:wsp>
+                  </a:graphicData>
+                </a:graphic>
+                <wp14:sizeRelH relativeFrom="margin">
+                  <wp14:pctWidth>0</wp14:pctWidth>
+                </wp14:sizeRelH>
+                <wp14:sizeRelV relativeFrom="margin">
+                  <wp14:pctHeight>0</wp14:pctHeight>
+                </wp14:sizeRelV>
+              </wp:anchor>
+            </w:drawing>
+          </mc:Choice>
+          <mc:Fallback>
+            <w:pict>
+              <v:shape w14:anchorId="087AB896" id="Text Box 10" o:spid="_x0000_s1028" type="#_x0000_t202" style="position:absolute;margin-left:49.95pt;margin-top:415.45pt;width:208.5pt;height:153.35pt;z-index:251675648;visibility:visible;mso-wrap-style:square;mso-width-percent:0;mso-height-percent:0;mso-wrap-distance-left:9pt;mso-wrap-distance-top:0;mso-wrap-distance-right:9pt;mso-wrap-distance-bottom:0;mso-position-horizontal:absolute;mso-position-horizontal-relative:margin;mso-position-vertical:absolute;mso-position-vertical-relative:text;mso-width-percent:0;mso-height-percent:0;mso-width-relative:margin;mso-height-relative:margin;v-text-anchor:top" o:gfxdata="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" filled="f" stroked="f">
+                <v:fill o:detectmouseclick="t"/>
+                <v:textbox>
+                  <w:txbxContent>
+                    <w:p>
+                      <w:pPr>
+                        <w:tabs>
+                          <w:tab w:val="left" w:pos="3450"/>
+                        </w:tabs>
+                        <w:spacing w:line="240" w:lineRule="auto"/>
+                        <w:rPr>
+                          <w:b/>
+                          <w:bCs/>
+                          <w:sz w:val="40"/>
+                          <w:szCs w:val="40"/>
+                        </w:rPr>
+                      </w:pPr>
+                      <w:r>
+                        <w:rPr>
+                          <w:b/>
+                          <w:bCs/>
+                          <w:sz w:val="40"/>
+                          <w:szCs w:val="40"/>
+                        </w:rPr>
+                        <w:t>Recommendation:</w:t>
+                      </w:r>
+                    </w:p>
+                    <w:p>
+                      <w:pPr>
+                        <w:tabs>
+                          <w:tab w:val="left" w:pos="3450"/>
+                        </w:tabs>
+                        <w:spacing w:after="0" w:line="240" w:lineRule="auto"/>
+                        <w:rPr>
+                          <w:sz w:val="32"/>
+                          <w:szCs w:val="32"/>
+                        </w:rPr>
+                      </w:pPr>
+                    </w:p>
+                  </w:txbxContent>
+                </v:textbox>
+                <w10:wrap anchorx="margin"/>
+              </v:shape>
+            </w:pict>
+          </mc:Fallback>
+        </mc:AlternateContent>
       </w:r>
-      <w:proofErr w:type="spellEnd"/>
       <w:r>
-        <w:t>}}</w:t>
+        <w:rPr>
+          <w:noProof/>
+          <w:lang w:bidi="km-KH"/>
+        </w:rPr>
+        <mc:AlternateContent>
+          <mc:Choice Requires="wps">
+            <w:drawing>
+              <wp:anchor distT="0" distB="0" distL="114300" distR="114300" simplePos="0" relativeHeight="251673600" behindDoc="0" locked="0" layoutInCell="1" allowOverlap="1" wp14:anchorId="7DFE73E7" wp14:editId="25B1662C">
+                <wp:simplePos x="0" y="0"/>
+                <wp:positionH relativeFrom="margin">
+                  <wp:posOffset>3164774</wp:posOffset>
+                </wp:positionH>
+                <wp:positionV relativeFrom="paragraph">
+                  <wp:posOffset>2403162</wp:posOffset>
+                </wp:positionV>
+                <wp:extent cx="2647950" cy="1745672"/>
+                <wp:effectExtent l="0" t="0" r="0" b="6985"/>
+                <wp:wrapNone/>
+                <wp:docPr id="9" name="Text Box 9"/>
+                <wp:cNvGraphicFramePr/>
+                <a:graphic xmlns:a="http://schemas.openxmlformats.org/drawingml/2006/main">
+                  <a:graphicData uri="http://schemas.microsoft.com/office/word/2010/wordprocessingShape">
+                    <wps:wsp>
+                      <wps:cNvSpPr txBox="1"/>
+                      <wps:spPr>
+                        <a:xfrm>
+                          <a:off x="0" y="0"/>
+                          <a:ext cx="2647950" cy="1745672"/>
+                        </a:xfrm>
+                        <a:prstGeom prst="rect">
+                          <a:avLst/>
+                        </a:prstGeom>
+                        <a:noFill/>
+                        <a:ln>
+                          <a:noFill/>
+                        </a:ln>
+                      </wps:spPr>
+                      <wps:txbx>
+                        <w:txbxContent>
+                          <w:p>
+                            <w:pPr>
+                              <w:tabs>
+                                <w:tab w:val="left" w:pos="3450"/>
+                              </w:tabs>
+                              <w:spacing w:after="0" w:line="240" w:lineRule="auto"/>
+                              <w:rPr>
+                                <w:sz w:val="32"/>
+                                <w:szCs w:val="32"/>
+                              </w:rPr>
+                            </w:pPr>
+                            <w:r>
+                              <w:rPr>
+                                <w:b/>
+                                <w:bCs/>
+                                <w:sz w:val="40"/>
+                                <w:szCs w:val="40"/>
+                              </w:rPr>
+                              <w:t>Achievements:</w:t>
+                            </w:r>
+                          </w:p>
+                        </w:txbxContent>
+                      </wps:txbx>
+                      <wps:bodyPr rot="0" spcFirstLastPara="0" vertOverflow="overflow" horzOverflow="overflow" vert="horz" wrap="square" lIns="91440" tIns="45720" rIns="91440" bIns="45720" numCol="1" spcCol="0" rtlCol="0" fromWordArt="0" anchor="t" anchorCtr="0" forceAA="0" compatLnSpc="1">
+                        <a:prstTxWarp prst="textNoShape">
+                          <a:avLst/>
+                        </a:prstTxWarp>
+                        <a:noAutofit/>
+                      </wps:bodyPr>
+                    </wps:wsp>
+                  </a:graphicData>
+                </a:graphic>
+                <wp14:sizeRelH relativeFrom="margin">
+                  <wp14:pctWidth>0</wp14:pctWidth>
+                </wp14:sizeRelH>
+                <wp14:sizeRelV relativeFrom="margin">
+                  <wp14:pctHeight>0</wp14:pctHeight>
+                </wp14:sizeRelV>
+              </wp:anchor>
+            </w:drawing>
+          </mc:Choice>
+          <mc:Fallback>
+            <w:pict>
+              <v:shape w14:anchorId="7DFE73E7" id="Text Box 9" o:spid="_x0000_s1029" type="#_x0000_t202" style="position:absolute;margin-left:249.2pt;margin-top:189.25pt;width:208.5pt;height:137.45pt;z-index:251673600;visibility:visible;mso-wrap-style:square;mso-width-percent:0;mso-height-percent:0;mso-wrap-distance-left:9pt;mso-wrap-distance-top:0;mso-wrap-distance-right:9pt;mso-wrap-distance-bottom:0;mso-position-horizontal:absolute;mso-position-horizontal-relative:margin;mso-position-vertical:absolute;mso-position-vertical-relative:text;mso-width-percent:0;mso-height-percent:0;mso-width-relative:margin;mso-height-relative:margin;v-text-anchor:top" o:gfxdata="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" filled="f" stroked="f">
+                <v:fill o:detectmouseclick="t"/>
+                <v:textbox>
+                  <w:txbxContent>
+                    <w:p>
+                      <w:pPr>
+                        <w:tabs>
+                          <w:tab w:val="left" w:pos="3450"/>
+                        </w:tabs>
+                        <w:spacing w:after="0" w:line="240" w:lineRule="auto"/>
+                        <w:rPr>
+                          <w:sz w:val="32"/>
+                          <w:szCs w:val="32"/>
+                        </w:rPr>
+                      </w:pPr>
+                      <w:r>
+                        <w:rPr>
+                          <w:b/>
+                          <w:bCs/>
+                          <w:sz w:val="40"/>
+                          <w:szCs w:val="40"/>
+                        </w:rPr>
+                        <w:t>Achievements:</w:t>
+                      </w:r>
+                    </w:p>
+                  </w:txbxContent>
+                </v:textbox>
+                <w10:wrap anchorx="margin"/>
+              </v:shape>
+            </w:pict>
+          </mc:Fallback>
+        </mc:AlternateContent>
       </w:r>
-      <w:bookmarkStart w:id="0" w:name="_GoBack"/>
-      <w:bookmarkEnd w:id="0"/>
+      <w:r>
+        <w:rPr>
+          <w:noProof/>
+          <w:lang w:bidi="km-KH"/>
+        </w:rPr>
+        <mc:AlternateContent>
+          <mc:Choice Requires="wps">
+            <w:drawing>
+              <wp:anchor distT="0" distB="0" distL="114300" distR="114300" simplePos="0" relativeHeight="251669504" behindDoc="0" locked="0" layoutInCell="1" allowOverlap="1" wp14:anchorId="6447D1C2" wp14:editId="3246FA83">
+                <wp:simplePos x="0" y="0"/>
+                <wp:positionH relativeFrom="margin">
+                  <wp:posOffset>634365</wp:posOffset>
+                </wp:positionH>
+                <wp:positionV relativeFrom="paragraph">
+                  <wp:posOffset>2402840</wp:posOffset>
+                </wp:positionV>
+                <wp:extent cx="2647950" cy="1947553"/>
+                <wp:effectExtent l="0" t="0" r="0" b="0"/>
+                <wp:wrapNone/>
+                <wp:docPr id="7" name="Text Box 7"/>
+                <wp:cNvGraphicFramePr/>
+                <a:graphic xmlns:a="http://schemas.openxmlformats.org/drawingml/2006/main">
+                  <a:graphicData uri="http://schemas.microsoft.com/office/word/2010/wordprocessingShape">
+                    <wps:wsp>
+                      <wps:cNvSpPr txBox="1"/>
+                      <wps:spPr>
+                        <a:xfrm>
+                          <a:off x="0" y="0"/>
+                          <a:ext cx="2647950" cy="1947553"/>
+                        </a:xfrm>
+                        <a:prstGeom prst="rect">
+                          <a:avLst/>
+                        </a:prstGeom>
+                        <a:noFill/>
+                        <a:ln>
+                          <a:noFill/>
+                        </a:ln>
+                      </wps:spPr>
+                      <wps:txbx>
+                        <w:txbxContent>
+                          <w:p>
+                            <w:pPr>
+                              <w:tabs>
+                                <w:tab w:val="left" w:pos="3450"/>
+                              </w:tabs>
+                              <w:spacing w:line="240" w:lineRule="auto"/>
+                              <w:rPr>
+                                <w:b/>
+                                <w:bCs/>
+                                <w:sz w:val="40"/>
+                                <w:szCs w:val="40"/>
+                              </w:rPr>
+                            </w:pPr>
+                            <w:r>
+                              <w:rPr>
+                                <w:b/>
+                                <w:bCs/>
+                                <w:sz w:val="40"/>
+                                <w:szCs w:val="40"/>
+                              </w:rPr>
+                              <w:t>A child learnt:</w:t>
+                            </w:r>
+                          </w:p>
+                          <w:p>
+                            <w:pPr>
+                              <w:tabs>
+                                <w:tab w:val="left" w:pos="3450"/>
+                              </w:tabs>
+                              <w:spacing w:after="0" w:line="240" w:lineRule="auto"/>
+                              <w:rPr>
+                                <w:sz w:val="32"/>
+                                <w:szCs w:val="32"/>
+                              </w:rPr>
+                            </w:pPr>
+                          </w:p>
+                        </w:txbxContent>
+                      </wps:txbx>
+                      <wps:bodyPr rot="0" spcFirstLastPara="0" vertOverflow="overflow" horzOverflow="overflow" vert="horz" wrap="square" lIns="91440" tIns="45720" rIns="91440" bIns="45720" numCol="1" spcCol="0" rtlCol="0" fromWordArt="0" anchor="t" anchorCtr="0" forceAA="0" compatLnSpc="1">
+                        <a:prstTxWarp prst="textNoShape">
+                          <a:avLst/>
+                        </a:prstTxWarp>
+                        <a:noAutofit/>
+                      </wps:bodyPr>
+                    </wps:wsp>
+                  </a:graphicData>
+                </a:graphic>
+                <wp14:sizeRelH relativeFrom="margin">
+                  <wp14:pctWidth>0</wp14:pctWidth>
+                </wp14:sizeRelH>
+                <wp14:sizeRelV relativeFrom="margin">
+                  <wp14:pctHeight>0</wp14:pctHeight>
+                </wp14:sizeRelV>
+              </wp:anchor>
+            </w:drawing>
+          </mc:Choice>
+          <mc:Fallback>
+            <w:pict>
+              <v:shape w14:anchorId="6447D1C2" id="Text Box 7" o:spid="_x0000_s1036" type="#_x0000_t202" style="position:absolute;margin-left:49.95pt;margin-top:189.2pt;width:208.5pt;height:153.35pt;z-index:251669504;visibility:visible;mso-wrap-style:square;mso-width-percent:0;mso-height-percent:0;mso-wrap-distance-left:9pt;mso-wrap-distance-top:0;mso-wrap-distance-right:9pt;mso-wrap-distance-bottom:0;mso-position-horizontal:absolute;mso-position-horizontal-relative:margin;mso-position-vertical:absolute;mso-position-vertical-relative:text;mso-width-percent:0;mso-height-percent:0;mso-width-relative:margin;mso-height-relative:margin;v-text-anchor:top" o:gfxdata="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" filled="f" stroked="f">
+                <v:textbox>
+                  <w:txbxContent>
+                    <w:p>
+                      <w:pPr>
+                        <w:tabs>
+                          <w:tab w:val="left" w:pos="3450"/>
+                        </w:tabs>
+                        <w:spacing w:line="240" w:lineRule="auto"/>
+                        <w:rPr>
+                          <w:b/>
+                          <w:bCs/>
+                          <w:sz w:val="40"/>
+                          <w:szCs w:val="40"/>
+                        </w:rPr>
+                      </w:pPr>
+                      <w:r>
+                        <w:rPr>
+                          <w:b/>
+                          <w:bCs/>
+                          <w:sz w:val="40"/>
+                          <w:szCs w:val="40"/>
+                        </w:rPr>
+                        <w:t>A child learnt:</w:t>
+                      </w:r>
+                    </w:p>
+                    <w:p>
+                      <w:pPr>
+                        <w:tabs>
+                          <w:tab w:val="left" w:pos="3450"/>
+                        </w:tabs>
+                        <w:spacing w:after="0" w:line="240" w:lineRule="auto"/>
+                        <w:rPr>
+                          <w:sz w:val="32"/>
+                          <w:szCs w:val="32"/>
+                        </w:rPr>
+                      </w:pPr>
+                    </w:p>
+                  </w:txbxContent>
+                </v:textbox>
+                <w10:wrap anchorx="margin"/>
+              </v:shape>
+            </w:pict>
+          </mc:Fallback>
+        </mc:AlternateContent>
+      </w:r>
+      <w:r>
+        <w:rPr>
+          <w:noProof/>
+          <w:lang w:bidi="km-KH"/>
+        </w:rPr>
+        <mc:AlternateContent>
+          <mc:Choice Requires="wps">
+            <w:drawing>
+              <wp:anchor distT="0" distB="0" distL="114300" distR="114300" simplePos="0" relativeHeight="251665408" behindDoc="0" locked="0" layoutInCell="1" allowOverlap="1">
+                <wp:simplePos x="0" y="0"/>
+                <wp:positionH relativeFrom="margin">
+                  <wp:posOffset>227965</wp:posOffset>
+                </wp:positionH>
+                <wp:positionV relativeFrom="paragraph">
+                  <wp:posOffset>538480</wp:posOffset>
+                </wp:positionV>
+                <wp:extent cx="6181090" cy="6995160"/>
+                <wp:effectExtent l="0" t="0" r="10160" b="15240"/>
+                <wp:wrapNone/>
+                <wp:docPr id="5" name="Rounded Rectangle 5"/>
+                <wp:cNvGraphicFramePr/>
+                <a:graphic xmlns:a="http://schemas.openxmlformats.org/drawingml/2006/main">
+                  <a:graphicData uri="http://schemas.microsoft.com/office/word/2010/wordprocessingShape">
+                    <wps:wsp>
+                      <wps:cNvSpPr/>
+                      <wps:spPr>
+                        <a:xfrm>
+                          <a:off x="0" y="0"/>
+                          <a:ext cx="6181090" cy="6995160"/>
+                        </a:xfrm>
+                        <a:prstGeom prst="roundRect">
+                          <a:avLst>
+                            <a:gd name="adj" fmla="val 4493"/>
+                          </a:avLst>
+                        </a:prstGeom>
+                        <a:solidFill>
+                          <a:schemeClr val="bg1"/>
+                        </a:solidFill>
+                        <a:ln>
+                          <a:solidFill>
+                            <a:schemeClr val="bg1"/>
+                          </a:solidFill>
+                        </a:ln>
+                      </wps:spPr>
+                      <wps:style>
+                        <a:lnRef idx="2">
+                          <a:schemeClr val="accent1">
+                            <a:shade val="50000"/>
+                          </a:schemeClr>
+                        </a:lnRef>
+                        <a:fillRef idx="1">
+                          <a:schemeClr val="accent1"/>
+                        </a:fillRef>
+                        <a:effectRef idx="0">
+                          <a:schemeClr val="accent1"/>
+                        </a:effectRef>
+                        <a:fontRef idx="minor">
+                          <a:schemeClr val="lt1"/>
+                        </a:fontRef>
+                      </wps:style>
+                      <wps:bodyPr rot="0" spcFirstLastPara="0" vertOverflow="overflow" horzOverflow="overflow" vert="horz" wrap="square" lIns="91440" tIns="45720" rIns="91440" bIns="45720" numCol="1" spcCol="0" rtlCol="0" fromWordArt="0" anchor="ctr" anchorCtr="0" forceAA="0" compatLnSpc="1">
+                        <a:prstTxWarp prst="textNoShape">
+                          <a:avLst/>
+                        </a:prstTxWarp>
+                        <a:noAutofit/>
+                      </wps:bodyPr>
+                    </wps:wsp>
+                  </a:graphicData>
+                </a:graphic>
+                <wp14:sizeRelH relativeFrom="margin">
+                  <wp14:pctWidth>0</wp14:pctWidth>
+                </wp14:sizeRelH>
+                <wp14:sizeRelV relativeFrom="margin">
+                  <wp14:pctHeight>0</wp14:pctHeight>
+                </wp14:sizeRelV>
+              </wp:anchor>
+            </w:drawing>
+          </mc:Choice>
+          <mc:Fallback>
+            <w:pict>
+              <v:roundrect w14:anchorId="6EDBBCEA" id="Rounded Rectangle 5" o:spid="_x0000_s1026" style="position:absolute;margin-left:17.95pt;margin-top:42.4pt;width:486.7pt;height:550.8pt;z-index:251665408;visibility:visible;mso-wrap-style:square;mso-width-percent:0;mso-height-percent:0;mso-wrap-distance-left:9pt;mso-wrap-distance-top:0;mso-wrap-distance-right:9pt;mso-wrap-distance-bottom:0;mso-position-horizontal:absolute;mso-position-horizontal-relative:margin;mso-position-vertical:absolute;mso-position-vertical-relative:text;mso-width-percent:0;mso-height-percent:0;mso-width-relative:margin;mso-height-relative:margin;v-text-anchor:middle" arcsize="2943f" o:gfxdata="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" fillcolor="white [3212]" strokecolor="white [3212]" strokeweight="1pt">
+                <v:stroke joinstyle="miter"/>
+                <w10:wrap anchorx="margin"/>
+              </v:roundrect>
+            </w:pict>
+          </mc:Fallback>
+        </mc:AlternateContent>
+      </w:r>
     </w:p>
-    <w:p/>
-    <w:p/>
-    <w:p/>
     <w:sectPr>
-      <w:pgSz w:w="12240" w:h="15840"/>
-      <w:pgMar w:top="1440" w:right="1440" w:bottom="1440" w:left="1440" w:header="720" w:footer="720" w:gutter="0"/>
+      <w:pgSz w:w="11909" w:h="16834" w:code="9"/>
+      <w:pgMar w:top="720" w:right="720" w:bottom="720" w:left="720" w:header="720" w:footer="720" w:gutter="0"/>
       <w:cols w:space="720"/>
       <w:docGrid w:linePitch="360"/>
     </w:sectPr>
@@ -772,4 +2413,16 @@
     </a:ext>
   </a:extLst>
 </a:theme>
+</file>
+
+<file path=customXml/item1.xml><?xml version="1.0" encoding="utf-8"?>
+<b:Sources xmlns:b="http://schemas.openxmlformats.org/officeDocument/2006/bibliography" xmlns="http://schemas.openxmlformats.org/officeDocument/2006/bibliography" SelectedStyle="\APASixthEditionOfficeOnline.xsl" StyleName="APA" Version="6"/>
+</file>
+
+<file path=customXml/itemProps1.xml><?xml version="1.0" encoding="utf-8"?>
+<ds:datastoreItem xmlns:ds="http://schemas.openxmlformats.org/officeDocument/2006/customXml" ds:itemID="{49190D30-A765-40F6-B3CB-3740FB0CF702}">
+  <ds:schemaRefs>
+    <ds:schemaRef ds:uri="http://schemas.openxmlformats.org/officeDocument/2006/bibliography"/>
+  </ds:schemaRefs>
+</ds:datastoreItem>
 </file>
</xml_diff>